<commit_message>
Keep only app files in app-branch
</commit_message>
<xml_diff>
--- a/Final proposal.docx
+++ b/Final proposal.docx
@@ -30,13 +30,142 @@
           <w:color w:val="FF0000"/>
           <w:u w:val="single"/>
         </w:rPr>
-        <w:t>Title: IoT – Based Air quality and Gas monitoring system.</w:t>
-      </w:r>
-    </w:p>
+        <w:t xml:space="preserve">Title: IoT – Based </w:t>
+      </w:r>
+      <w:r>
+        <w:rPr>
+          <w:b/>
+          <w:color w:val="FF0000"/>
+          <w:u w:val="single"/>
+        </w:rPr>
+        <w:t xml:space="preserve">Air quality </w:t>
+      </w:r>
+      <w:r>
+        <w:rPr>
+          <w:b/>
+          <w:color w:val="FF0000"/>
+          <w:u w:val="single"/>
+        </w:rPr>
+        <w:t>monitoring</w:t>
+      </w:r>
+      <w:r>
+        <w:rPr>
+          <w:b/>
+          <w:color w:val="FF0000"/>
+          <w:u w:val="single"/>
+        </w:rPr>
+        <w:t xml:space="preserve"> system.</w:t>
+      </w:r>
+    </w:p>
+    <w:p>
+      <w:r>
+        <w:t>Objectives</w:t>
+      </w:r>
+    </w:p>
+    <w:p>
+      <w:r>
+        <w:t>Main</w:t>
+      </w:r>
+    </w:p>
+    <w:p>
+      <w:r>
+        <w:t>To design a scalable IoT air quality monitor with real-time detection, prediction and alerts.</w:t>
+      </w:r>
+    </w:p>
+    <w:p/>
+    <w:p>
+      <w:r>
+        <w:t>Specific</w:t>
+      </w:r>
+    </w:p>
+    <w:p>
+      <w:r>
+        <w:t>To monitor air pollutants such as particulate matter (PM2.5, PM10) and harmful gases (CO, LPG) in real time.</w:t>
+      </w:r>
+    </w:p>
+    <w:p>
+      <w:r>
+        <w:t>To measure environmental parameters like temperature and humidity.</w:t>
+      </w:r>
+    </w:p>
+    <w:p>
+      <w:r>
+        <w:t>To enable remote monitoring through a cloud – connected web application.</w:t>
+      </w:r>
+    </w:p>
+    <w:p>
+      <w:r>
+        <w:t>To provide instant alerts when air quality exceeds safe thresholds.</w:t>
+      </w:r>
+    </w:p>
+    <w:p/>
+    <w:p>
+      <w:r>
+        <w:t>ABSTRACT</w:t>
+      </w:r>
+    </w:p>
+    <w:p/>
+    <w:p/>
+    <w:p/>
+    <w:p>
+      <w:r>
+        <w:t>PROBLEM STATEMENT</w:t>
+      </w:r>
+    </w:p>
+    <w:p/>
     <w:p>
       <w:bookmarkStart w:id="0" w:name="_GoBack"/>
       <w:bookmarkEnd w:id="0"/>
     </w:p>
+    <w:p/>
+    <w:p>
+      <w:r>
+        <w:t>BACKGROUND</w:t>
+      </w:r>
+    </w:p>
+    <w:p/>
+    <w:p>
+      <w:r>
+        <w:t>LITERATURE REVIEW</w:t>
+      </w:r>
+    </w:p>
+    <w:p/>
+    <w:p>
+      <w:r>
+        <w:t>METHODOLOGY</w:t>
+      </w:r>
+    </w:p>
+    <w:p/>
+    <w:p/>
+    <w:p>
+      <w:r>
+        <w:lastRenderedPageBreak/>
+        <w:t>EXPECTED OUTCOMES</w:t>
+      </w:r>
+    </w:p>
+    <w:p/>
+    <w:p/>
+    <w:p/>
+    <w:p/>
+    <w:p/>
+    <w:p/>
+    <w:p>
+      <w:r>
+        <w:t>RECOMMENDATIONS</w:t>
+      </w:r>
+    </w:p>
+    <w:p/>
+    <w:p>
+      <w:r>
+        <w:t>REFERENCES</w:t>
+      </w:r>
+    </w:p>
+    <w:p/>
+    <w:p/>
+    <w:p/>
+    <w:p/>
+    <w:p/>
+    <w:p/>
     <w:sectPr>
       <w:pgSz w:w="12240" w:h="15840"/>
       <w:pgMar w:top="1440" w:right="1440" w:bottom="1440" w:left="1440" w:header="720" w:footer="720" w:gutter="0"/>

</xml_diff>